<commit_message>
update hw activity 1 for 2014
update the description for hw activity 1 to simplify component identification and assembly instructions
</commit_message>
<xml_diff>
--- a/activities_hw/HW_Activity1.docx
+++ b/activities_hw/HW_Activity1.docx
@@ -34,7 +34,7 @@
           <w:sz w:val="32"/>
           <w:szCs w:val="32"/>
         </w:rPr>
-        <w:t>6</w:t>
+        <w:t>3</w:t>
       </w:r>
     </w:p>
     <w:p>
@@ -72,10 +72,10 @@
         <w:pStyle w:val="Default"/>
       </w:pPr>
       <w:r>
-        <w:t xml:space="preserve">The goal of this first activity is to become familiar with the parts of a motherboard and </w:t>
-      </w:r>
-      <w:r>
-        <w:t>install the motherboard in the case.</w:t>
+        <w:t xml:space="preserve">The goal of this first activity is to become familiar with the parts of a motherboard </w:t>
+      </w:r>
+      <w:r>
+        <w:t>by identifying the various connectors.</w:t>
       </w:r>
     </w:p>
     <w:p>
@@ -541,13 +541,13 @@
         <w:ind w:left="1418"/>
       </w:pPr>
       <w:r>
-        <w:t>IDE ______________________________________</w:t>
-      </w:r>
-    </w:p>
-    <w:p>
-      <w:pPr>
-        <w:pStyle w:val="Default"/>
-        <w:ind w:left="1418"/>
+        <w:t>SATA ____________________________________</w:t>
+      </w:r>
+    </w:p>
+    <w:p>
+      <w:pPr>
+        <w:pStyle w:val="Default"/>
+        <w:ind w:left="709"/>
         <w:rPr>
           <w:i/>
           <w:iCs/>
@@ -558,16 +558,24 @@
     <w:p>
       <w:pPr>
         <w:pStyle w:val="Default"/>
-        <w:ind w:left="1418"/>
-      </w:pPr>
-      <w:r>
-        <w:t>SATA ____________________________________</w:t>
-      </w:r>
-    </w:p>
-    <w:p>
-      <w:pPr>
-        <w:pStyle w:val="Default"/>
-        <w:ind w:left="1418"/>
+        <w:ind w:left="709"/>
+        <w:rPr>
+          <w:i/>
+          <w:iCs/>
+        </w:rPr>
+      </w:pPr>
+      <w:r>
+        <w:rPr>
+          <w:i/>
+          <w:iCs/>
+        </w:rPr>
+        <w:t>External Ports – give number and example component attached there</w:t>
+      </w:r>
+    </w:p>
+    <w:p>
+      <w:pPr>
+        <w:pStyle w:val="Default"/>
+        <w:ind w:left="709"/>
         <w:rPr>
           <w:i/>
           <w:iCs/>
@@ -581,13 +589,18 @@
         <w:ind w:left="1418"/>
       </w:pPr>
       <w:r>
-        <w:t>Floppy ____________________________________</w:t>
-      </w:r>
-    </w:p>
-    <w:p>
-      <w:pPr>
-        <w:pStyle w:val="Default"/>
-        <w:ind w:left="1418"/>
+        <w:t>PS/2 ________________________________</w:t>
+      </w:r>
+      <w:r>
+        <w:t>____</w:t>
+      </w:r>
+      <w:r>
+        <w:t>_______</w:t>
+      </w:r>
+    </w:p>
+    <w:p>
+      <w:pPr>
+        <w:pStyle w:val="Default"/>
         <w:rPr>
           <w:i/>
           <w:iCs/>
@@ -601,16 +614,13 @@
         <w:ind w:left="1418"/>
       </w:pPr>
       <w:r>
-        <w:t>Power (# pins</w:t>
-      </w:r>
-      <w:r>
-        <w:t xml:space="preserve"> and size</w:t>
-      </w:r>
-      <w:r>
-        <w:t>) ________________</w:t>
-      </w:r>
-      <w:r>
-        <w:t>_______</w:t>
+        <w:t>USB</w:t>
+      </w:r>
+      <w:r>
+        <w:t xml:space="preserve"> 2.0</w:t>
+      </w:r>
+      <w:r>
+        <w:t xml:space="preserve"> ________________________________________</w:t>
       </w:r>
     </w:p>
     <w:p>
@@ -630,13 +640,13 @@
         <w:ind w:left="1418"/>
       </w:pPr>
       <w:r>
-        <w:t>Other _____________________________________</w:t>
-      </w:r>
-    </w:p>
-    <w:p>
-      <w:pPr>
-        <w:pStyle w:val="Default"/>
-        <w:ind w:left="709"/>
+        <w:t>USB 3.0 ________________________________________</w:t>
+      </w:r>
+    </w:p>
+    <w:p>
+      <w:pPr>
+        <w:pStyle w:val="Default"/>
+        <w:ind w:left="1418"/>
         <w:rPr>
           <w:i/>
           <w:iCs/>
@@ -647,24 +657,22 @@
     <w:p>
       <w:pPr>
         <w:pStyle w:val="Default"/>
-        <w:ind w:left="709"/>
-        <w:rPr>
-          <w:i/>
-          <w:iCs/>
-        </w:rPr>
-      </w:pPr>
-      <w:r>
-        <w:rPr>
-          <w:i/>
-          <w:iCs/>
-        </w:rPr>
-        <w:t>External Ports – give number and example component attached there</w:t>
-      </w:r>
-    </w:p>
-    <w:p>
-      <w:pPr>
-        <w:pStyle w:val="Default"/>
-        <w:ind w:left="709"/>
+        <w:ind w:left="1418"/>
+      </w:pPr>
+      <w:r>
+        <w:t>LAN ____________________________________</w:t>
+      </w:r>
+      <w:r>
+        <w:t>___</w:t>
+      </w:r>
+      <w:r>
+        <w:t>____</w:t>
+      </w:r>
+    </w:p>
+    <w:p>
+      <w:pPr>
+        <w:pStyle w:val="Default"/>
+        <w:ind w:left="1418"/>
         <w:rPr>
           <w:i/>
           <w:iCs/>
@@ -678,12 +686,19 @@
         <w:ind w:left="1418"/>
       </w:pPr>
       <w:r>
-        <w:t>PS/2 _______________________________________</w:t>
-      </w:r>
-    </w:p>
-    <w:p>
-      <w:pPr>
-        <w:pStyle w:val="Default"/>
+        <w:t>VGA _______________________________________</w:t>
+      </w:r>
+      <w:r>
+        <w:t>___</w:t>
+      </w:r>
+      <w:r>
+        <w:t>_</w:t>
+      </w:r>
+    </w:p>
+    <w:p>
+      <w:pPr>
+        <w:pStyle w:val="Default"/>
+        <w:ind w:left="1418"/>
         <w:rPr>
           <w:i/>
           <w:iCs/>
@@ -697,13 +712,13 @@
         <w:ind w:left="1418"/>
       </w:pPr>
       <w:r>
-        <w:t>USB</w:t>
-      </w:r>
-      <w:r>
-        <w:t xml:space="preserve"> 2.0</w:t>
-      </w:r>
-      <w:r>
-        <w:t xml:space="preserve"> ________________________________________</w:t>
+        <w:t>DVI _________________________________________</w:t>
+      </w:r>
+      <w:r>
+        <w:t>__</w:t>
+      </w:r>
+      <w:r>
+        <w:t>_</w:t>
       </w:r>
     </w:p>
     <w:p>
@@ -723,7 +738,7 @@
         <w:ind w:left="1418"/>
       </w:pPr>
       <w:r>
-        <w:t>USB 3.0 ________________________________________</w:t>
+        <w:t>HDMI __________________________________________</w:t>
       </w:r>
     </w:p>
     <w:p>
@@ -742,140 +757,17 @@
         <w:pStyle w:val="Default"/>
         <w:ind w:left="1418"/>
       </w:pPr>
-      <w:proofErr w:type="spellStart"/>
-      <w:proofErr w:type="gramStart"/>
-      <w:r>
-        <w:t>eSATA</w:t>
-      </w:r>
-      <w:proofErr w:type="spellEnd"/>
-      <w:proofErr w:type="gramEnd"/>
-      <w:r>
-        <w:t xml:space="preserve"> ________________________________________</w:t>
-      </w:r>
-    </w:p>
-    <w:p>
-      <w:pPr>
-        <w:pStyle w:val="Default"/>
-        <w:ind w:left="1418"/>
-        <w:rPr>
-          <w:i/>
-          <w:iCs/>
-          <w:u w:val="single"/>
-        </w:rPr>
-      </w:pPr>
-    </w:p>
-    <w:p>
-      <w:pPr>
-        <w:pStyle w:val="Default"/>
-        <w:ind w:left="1418"/>
-      </w:pPr>
-      <w:r>
-        <w:t>LAN ________________________________________</w:t>
-      </w:r>
-    </w:p>
-    <w:p>
-      <w:pPr>
-        <w:pStyle w:val="Default"/>
-        <w:ind w:left="1418"/>
-        <w:rPr>
-          <w:i/>
-          <w:iCs/>
-          <w:u w:val="single"/>
-        </w:rPr>
-      </w:pPr>
-    </w:p>
-    <w:p>
-      <w:pPr>
-        <w:pStyle w:val="Default"/>
-        <w:ind w:left="1418"/>
-      </w:pPr>
-      <w:r>
-        <w:t>IEEE 1394 ____________________________________</w:t>
-      </w:r>
-    </w:p>
-    <w:p>
-      <w:pPr>
-        <w:pStyle w:val="Default"/>
-        <w:ind w:left="1418"/>
-        <w:rPr>
-          <w:i/>
-          <w:iCs/>
-          <w:u w:val="single"/>
-        </w:rPr>
-      </w:pPr>
-    </w:p>
-    <w:p>
-      <w:pPr>
-        <w:pStyle w:val="Default"/>
-        <w:ind w:left="1418"/>
-      </w:pPr>
-      <w:r>
-        <w:t>VGA ________________________________________</w:t>
-      </w:r>
-    </w:p>
-    <w:p>
-      <w:pPr>
-        <w:pStyle w:val="Default"/>
-        <w:ind w:left="1418"/>
-        <w:rPr>
-          <w:i/>
-          <w:iCs/>
-          <w:u w:val="single"/>
-        </w:rPr>
-      </w:pPr>
-    </w:p>
-    <w:p>
-      <w:pPr>
-        <w:pStyle w:val="Default"/>
-        <w:ind w:left="1418"/>
-      </w:pPr>
-      <w:r>
-        <w:t>DVI __________________________________________</w:t>
-      </w:r>
-    </w:p>
-    <w:p>
-      <w:pPr>
-        <w:pStyle w:val="Default"/>
-        <w:ind w:left="1418"/>
-        <w:rPr>
-          <w:i/>
-          <w:iCs/>
-          <w:u w:val="single"/>
-        </w:rPr>
-      </w:pPr>
-    </w:p>
-    <w:p>
-      <w:pPr>
-        <w:pStyle w:val="Default"/>
-        <w:ind w:left="1418"/>
-      </w:pPr>
-      <w:r>
-        <w:t>Audio ________________________________________</w:t>
-      </w:r>
-    </w:p>
-    <w:p>
-      <w:pPr>
-        <w:pStyle w:val="Default"/>
-        <w:ind w:left="1418"/>
-        <w:rPr>
-          <w:i/>
-          <w:iCs/>
-          <w:u w:val="single"/>
-        </w:rPr>
-      </w:pPr>
-    </w:p>
-    <w:p>
-      <w:pPr>
-        <w:pStyle w:val="Default"/>
-        <w:ind w:left="1418"/>
-      </w:pPr>
-      <w:r>
-        <w:t>Other _________________________________________</w:t>
-      </w:r>
-    </w:p>
-    <w:p>
-      <w:pPr>
-        <w:pStyle w:val="Default"/>
+      <w:r>
+        <w:t>Audio _______________________________________</w:t>
+      </w:r>
+      <w:r>
+        <w:t>___</w:t>
+      </w:r>
+    </w:p>
+    <w:p>
+      <w:pPr>
+        <w:pStyle w:val="Default"/>
+        <w:ind w:left="1418"/>
         <w:rPr>
           <w:i/>
           <w:iCs/>
@@ -892,22 +784,7 @@
         </w:numPr>
       </w:pPr>
       <w:r>
-        <w:t xml:space="preserve">Check with the instructor to obtain manual and </w:t>
-      </w:r>
-      <w:r>
-        <w:t>kit with components. F</w:t>
-      </w:r>
-      <w:r>
-        <w:t>ill in any missing info</w:t>
-      </w:r>
-      <w:r>
-        <w:t xml:space="preserve"> in the above tables</w:t>
-      </w:r>
-      <w:r>
-        <w:t>.</w:t>
-      </w:r>
-      <w:r>
-        <w:br/>
+        <w:t>Use the Internet to verify the information and show an instructor the location of the connectors you identified above.</w:t>
       </w:r>
       <w:r>
         <w:br/>
@@ -935,7 +812,6 @@
           <w:sz w:val="28"/>
           <w:szCs w:val="28"/>
         </w:rPr>
-        <w:lastRenderedPageBreak/>
         <w:t xml:space="preserve">2. </w:t>
       </w:r>
       <w:r>
@@ -989,16 +865,33 @@
         <w:t>verify that it operates correctly</w:t>
       </w:r>
       <w:r>
-        <w:t>.  You will need some of</w:t>
-      </w:r>
-      <w:r>
-        <w:t xml:space="preserve"> the components from your kit.  </w:t>
-      </w:r>
-      <w:r>
-        <w:t xml:space="preserve">Your </w:t>
-      </w:r>
-      <w:r>
-        <w:t>kit should contain:</w:t>
+        <w:t xml:space="preserve">.  You will need </w:t>
+      </w:r>
+      <w:r>
+        <w:t>to hook up or install the following components</w:t>
+      </w:r>
+      <w:r>
+        <w:t xml:space="preserve">. </w:t>
+      </w:r>
+      <w:r>
+        <w:rPr>
+          <w:b/>
+          <w:bCs/>
+        </w:rPr>
+        <w:t xml:space="preserve">ASK THE INSTRUCTOR </w:t>
+      </w:r>
+      <w:r>
+        <w:t xml:space="preserve">if you have </w:t>
+      </w:r>
+      <w:r>
+        <w:rPr>
+          <w:b/>
+          <w:bCs/>
+        </w:rPr>
+        <w:t xml:space="preserve">ANY </w:t>
+      </w:r>
+      <w:r>
+        <w:t>questions:</w:t>
       </w:r>
     </w:p>
     <w:p>
@@ -1015,13 +908,7 @@
         </w:numPr>
       </w:pPr>
       <w:r>
-        <w:t xml:space="preserve">CD/DVD </w:t>
-      </w:r>
-      <w:r>
-        <w:t>D</w:t>
-      </w:r>
-      <w:r>
-        <w:t>rive</w:t>
+        <w:t>Main motherboard power</w:t>
       </w:r>
     </w:p>
     <w:p>
@@ -1033,16 +920,7 @@
         </w:numPr>
       </w:pPr>
       <w:r>
-        <w:t xml:space="preserve">128 GB </w:t>
-      </w:r>
-      <w:r>
-        <w:t>Solid</w:t>
-      </w:r>
-      <w:r>
-        <w:t>-</w:t>
-      </w:r>
-      <w:r>
-        <w:t>State Drive (SSD)</w:t>
+        <w:t>Auxiliary CPU power</w:t>
       </w:r>
     </w:p>
     <w:p>
@@ -1054,13 +932,7 @@
         </w:numPr>
       </w:pPr>
       <w:r>
-        <w:t xml:space="preserve">Video </w:t>
-      </w:r>
-      <w:r>
-        <w:t>C</w:t>
-      </w:r>
-      <w:r>
-        <w:t>ard</w:t>
+        <w:t>CPU and case fans</w:t>
       </w:r>
     </w:p>
     <w:p>
@@ -1072,13 +944,16 @@
         </w:numPr>
       </w:pPr>
       <w:r>
-        <w:t xml:space="preserve">2 RAM (memory) </w:t>
-      </w:r>
-      <w:r>
-        <w:t>S</w:t>
-      </w:r>
-      <w:r>
-        <w:t>ticks</w:t>
+        <w:t xml:space="preserve">Video </w:t>
+      </w:r>
+      <w:r>
+        <w:t>C</w:t>
+      </w:r>
+      <w:r>
+        <w:t>ard</w:t>
+      </w:r>
+      <w:r>
+        <w:t xml:space="preserve"> (and power)</w:t>
       </w:r>
     </w:p>
     <w:p>
@@ -1090,16 +965,13 @@
         </w:numPr>
       </w:pPr>
       <w:r>
-        <w:t xml:space="preserve">2 SATA </w:t>
-      </w:r>
-      <w:r>
-        <w:t xml:space="preserve">Data </w:t>
-      </w:r>
-      <w:r>
-        <w:t>C</w:t>
-      </w:r>
-      <w:r>
-        <w:t>ables</w:t>
+        <w:t xml:space="preserve">2 RAM (memory) </w:t>
+      </w:r>
+      <w:r>
+        <w:t>S</w:t>
+      </w:r>
+      <w:r>
+        <w:t>ticks</w:t>
       </w:r>
     </w:p>
     <w:p>
@@ -1111,252 +983,109 @@
         </w:numPr>
       </w:pPr>
       <w:r>
-        <w:t xml:space="preserve">2.5” to 3.5” </w:t>
-      </w:r>
-      <w:r>
-        <w:t>M</w:t>
-      </w:r>
-      <w:r>
-        <w:t>ounting</w:t>
+        <w:t>Front panel connectors</w:t>
+      </w:r>
+    </w:p>
+    <w:p>
+      <w:pPr>
+        <w:pStyle w:val="Default"/>
+      </w:pPr>
+      <w:r>
+        <w:lastRenderedPageBreak/>
+        <w:t xml:space="preserve">The motherboard and processor </w:t>
+      </w:r>
+      <w:r>
+        <w:t xml:space="preserve">have already been </w:t>
+      </w:r>
+      <w:r>
+        <w:t xml:space="preserve">installed in the case for you.  To </w:t>
+      </w:r>
+      <w:r>
+        <w:t xml:space="preserve">verify that </w:t>
+      </w:r>
+      <w:r>
+        <w:t>the motherboard</w:t>
+      </w:r>
+      <w:r>
+        <w:t xml:space="preserve"> operates correctly </w:t>
+      </w:r>
+      <w:r>
+        <w:t>y</w:t>
+      </w:r>
+      <w:r>
+        <w:t xml:space="preserve">ou will power on your PC and run </w:t>
+      </w:r>
+      <w:r>
+        <w:t>the Power</w:t>
+      </w:r>
+      <w:r>
+        <w:t>-</w:t>
+      </w:r>
+      <w:r>
+        <w:t>On Self Test (POST).</w:t>
+      </w:r>
+      <w:r>
+        <w:t xml:space="preserve">  </w:t>
+      </w:r>
+    </w:p>
+    <w:p>
+      <w:pPr>
+        <w:pStyle w:val="Default"/>
+      </w:pPr>
+    </w:p>
+    <w:p>
+      <w:pPr>
+        <w:pStyle w:val="Default"/>
+      </w:pPr>
+      <w:r>
+        <w:t>Connect your partially assembled PC to external power and a monitor</w:t>
+      </w:r>
+      <w:r>
+        <w:t xml:space="preserve"> using the cables present in the desk. Press the power button on the front of the case. </w:t>
+      </w:r>
+      <w:r>
+        <w:t>You should see</w:t>
       </w:r>
       <w:r>
         <w:t xml:space="preserve"> </w:t>
       </w:r>
       <w:r>
-        <w:t>B</w:t>
-      </w:r>
-      <w:r>
-        <w:t>racket with screws</w:t>
-      </w:r>
-      <w:r>
-        <w:t xml:space="preserve"> (for SSD)</w:t>
-      </w:r>
-    </w:p>
-    <w:p>
-      <w:pPr>
-        <w:pStyle w:val="Default"/>
-        <w:numPr>
-          <w:ilvl w:val="0"/>
-          <w:numId w:val="2"/>
-        </w:numPr>
-      </w:pPr>
-      <w:r>
-        <w:t xml:space="preserve">1 </w:t>
-      </w:r>
-      <w:proofErr w:type="spellStart"/>
-      <w:r>
-        <w:t>PCIe</w:t>
-      </w:r>
-      <w:proofErr w:type="spellEnd"/>
-      <w:r>
-        <w:t xml:space="preserve"> Power Cable</w:t>
-      </w:r>
-    </w:p>
-    <w:p>
-      <w:pPr>
-        <w:pStyle w:val="Default"/>
-        <w:numPr>
-          <w:ilvl w:val="0"/>
-          <w:numId w:val="2"/>
-        </w:numPr>
-      </w:pPr>
-      <w:r>
-        <w:t>2</w:t>
-      </w:r>
-      <w:r>
-        <w:t xml:space="preserve"> SATA Power Cable</w:t>
-      </w:r>
-    </w:p>
-    <w:p>
-      <w:pPr>
-        <w:pStyle w:val="Default"/>
-        <w:rPr>
-          <w:i/>
-          <w:iCs/>
-          <w:u w:val="single"/>
-        </w:rPr>
-      </w:pPr>
-    </w:p>
-    <w:p>
-      <w:pPr>
-        <w:pStyle w:val="Default"/>
-      </w:pPr>
-      <w:r>
-        <w:t xml:space="preserve">The motherboard and processor </w:t>
-      </w:r>
-      <w:r>
-        <w:t xml:space="preserve">have already been </w:t>
-      </w:r>
-      <w:r>
-        <w:t xml:space="preserve">installed in the case for you.  To </w:t>
-      </w:r>
-      <w:r>
-        <w:t xml:space="preserve">verify that </w:t>
-      </w:r>
-      <w:r>
-        <w:t xml:space="preserve">the </w:t>
+        <w:t xml:space="preserve">a variety of logos and messages </w:t>
+      </w:r>
+      <w:r>
+        <w:t>appear on your monitor.  This is the POST that your machine will perform every time it is turned on.</w:t>
+      </w:r>
+      <w:r>
+        <w:t xml:space="preserve">  </w:t>
+      </w:r>
+    </w:p>
+    <w:p>
+      <w:pPr>
+        <w:pStyle w:val="Default"/>
+      </w:pPr>
+    </w:p>
+    <w:p>
+      <w:pPr>
+        <w:pStyle w:val="Default"/>
+      </w:pPr>
+      <w:r>
+        <w:t>Show the instructor that your computer POST’s properly.</w:t>
+      </w:r>
+    </w:p>
+    <w:p>
+      <w:pPr>
+        <w:pStyle w:val="Default"/>
+      </w:pPr>
+    </w:p>
+    <w:p>
+      <w:pPr>
+        <w:pStyle w:val="Default"/>
+      </w:pPr>
+      <w:r>
+        <w:t>Remove the RAM and video card from the computer and disconnect all the cables.</w:t>
       </w:r>
       <w:bookmarkStart w:id="0" w:name="_GoBack"/>
       <w:bookmarkEnd w:id="0"/>
-      <w:r>
-        <w:t>motherboard</w:t>
-      </w:r>
-      <w:r>
-        <w:t xml:space="preserve"> operates correctly </w:t>
-      </w:r>
-      <w:r>
-        <w:t>y</w:t>
-      </w:r>
-      <w:r>
-        <w:t xml:space="preserve">ou will install the </w:t>
-      </w:r>
-      <w:r>
-        <w:rPr>
-          <w:b/>
-        </w:rPr>
-        <w:t>MINIMUM</w:t>
-      </w:r>
-      <w:r>
-        <w:t xml:space="preserve"> number of components necessary to power on your PC and run </w:t>
-      </w:r>
-      <w:r>
-        <w:t>the Power</w:t>
-      </w:r>
-      <w:r>
-        <w:t>-</w:t>
-      </w:r>
-      <w:r>
-        <w:t>On Self Test (POST).</w:t>
-      </w:r>
-      <w:r>
-        <w:t xml:space="preserve">  </w:t>
-      </w:r>
-    </w:p>
-    <w:p>
-      <w:pPr>
-        <w:pStyle w:val="Default"/>
-      </w:pPr>
-    </w:p>
-    <w:p>
-      <w:pPr>
-        <w:pStyle w:val="Default"/>
-      </w:pPr>
-      <w:r>
-        <w:t xml:space="preserve">First, attach </w:t>
-      </w:r>
-      <w:r>
-        <w:rPr>
-          <w:i/>
-        </w:rPr>
-        <w:t xml:space="preserve">all </w:t>
-      </w:r>
-      <w:r>
-        <w:t xml:space="preserve">the power cables in the appropriate connectors on the motherboard.  </w:t>
-      </w:r>
-      <w:r>
-        <w:t>Next, i</w:t>
-      </w:r>
-      <w:r>
-        <w:t>nstall</w:t>
-      </w:r>
-      <w:r>
-        <w:t xml:space="preserve"> a single stick of RAM</w:t>
-      </w:r>
-      <w:r>
-        <w:t xml:space="preserve">.  </w:t>
-      </w:r>
-      <w:r>
-        <w:t xml:space="preserve">Finally, install </w:t>
-      </w:r>
-      <w:r>
-        <w:t xml:space="preserve">your video card and </w:t>
-      </w:r>
-      <w:r>
-        <w:t>the power cable for the video card.</w:t>
-      </w:r>
-      <w:r>
-        <w:t xml:space="preserve">  </w:t>
-      </w:r>
-      <w:r>
-        <w:rPr>
-          <w:b/>
-          <w:bCs/>
-        </w:rPr>
-        <w:t xml:space="preserve">ASK THE INSTRUCTOR </w:t>
-      </w:r>
-      <w:r>
-        <w:t xml:space="preserve">if you have </w:t>
-      </w:r>
-      <w:r>
-        <w:rPr>
-          <w:b/>
-          <w:bCs/>
-        </w:rPr>
-        <w:t xml:space="preserve">ANY </w:t>
-      </w:r>
-      <w:r>
-        <w:t xml:space="preserve">questions. </w:t>
-      </w:r>
-    </w:p>
-    <w:p>
-      <w:pPr>
-        <w:pStyle w:val="Default"/>
-      </w:pPr>
-    </w:p>
-    <w:p>
-      <w:pPr>
-        <w:pStyle w:val="Default"/>
-      </w:pPr>
-      <w:r>
-        <w:t xml:space="preserve">Connect your partially assembled PC to external power and a monitor.  </w:t>
-      </w:r>
-      <w:r>
-        <w:t xml:space="preserve">Power it up.  </w:t>
-      </w:r>
-      <w:r>
-        <w:t>You should see</w:t>
-      </w:r>
-      <w:r>
-        <w:t xml:space="preserve"> </w:t>
-      </w:r>
-      <w:r>
-        <w:t xml:space="preserve">a variety of logos and messages </w:t>
-      </w:r>
-      <w:r>
-        <w:t>appear on your monitor.  This is the POST that your machine will perform every time it is turned on.</w:t>
-      </w:r>
-      <w:r>
-        <w:t xml:space="preserve">  </w:t>
-      </w:r>
-    </w:p>
-    <w:p>
-      <w:pPr>
-        <w:pStyle w:val="Default"/>
-      </w:pPr>
-    </w:p>
-    <w:p>
-      <w:pPr>
-        <w:pStyle w:val="Default"/>
-      </w:pPr>
-      <w:r>
-        <w:t>On the line below, write the last line of output generated by the POST.</w:t>
-      </w:r>
-    </w:p>
-    <w:p>
-      <w:pPr>
-        <w:pStyle w:val="Default"/>
-      </w:pPr>
-    </w:p>
-    <w:p>
-      <w:pPr>
-        <w:pStyle w:val="Default"/>
-      </w:pPr>
-      <w:r>
-        <w:t xml:space="preserve">POST Output: </w:t>
-      </w:r>
-      <w:r>
-        <w:t>______________________________________________________________</w:t>
-      </w:r>
     </w:p>
     <w:sectPr>
       <w:headerReference w:type="default" r:id="rId8"/>
@@ -1420,10 +1149,7 @@
     </w:r>
     <w:r>
       <w:tab/>
-      <w:t>Fall 201</w:t>
-    </w:r>
-    <w:r>
-      <w:t>3</w:t>
+      <w:t>Fall 2014</w:t>
     </w:r>
   </w:p>
   <w:p>

</xml_diff>

<commit_message>
updated activity #1 and schedule
</commit_message>
<xml_diff>
--- a/activities_hw/HW_Activity1.docx
+++ b/activities_hw/HW_Activity1.docx
@@ -152,7 +152,22 @@
         <w:t>important</w:t>
       </w:r>
       <w:r>
-        <w:t xml:space="preserve"> to determine the manufacturer and model of the motherboard, as often we may not have the manual or driver CD that came with it (plus I always want to get the most recent drivers that usually are not on the CD but available from the manufacturer's web site).</w:t>
+        <w:t xml:space="preserve"> to determine the manufacturer and model of the motherboard, as often we may not have the manual or driver CD that came with it (plus </w:t>
+      </w:r>
+      <w:r>
+        <w:t>it is</w:t>
+      </w:r>
+      <w:r>
+        <w:t xml:space="preserve"> always </w:t>
+      </w:r>
+      <w:r>
+        <w:t>a good idea</w:t>
+      </w:r>
+      <w:r>
+        <w:t xml:space="preserve"> to get the most recent drivers </w:t>
+      </w:r>
+      <w:r>
+        <w:t>from the manufacturer’s website since the drivers included in the motherboard box are typically out of date).</w:t>
       </w:r>
     </w:p>
     <w:p>
@@ -452,7 +467,6 @@
           <w:i/>
           <w:iCs/>
         </w:rPr>
-        <w:lastRenderedPageBreak/>
         <w:t>I/O Slots – give number available and example component attached there</w:t>
       </w:r>
     </w:p>
@@ -893,11 +907,8 @@
       <w:r>
         <w:t>questions:</w:t>
       </w:r>
-    </w:p>
-    <w:p>
-      <w:pPr>
-        <w:pStyle w:val="Default"/>
-      </w:pPr>
+      <w:bookmarkStart w:id="0" w:name="_GoBack"/>
+      <w:bookmarkEnd w:id="0"/>
     </w:p>
     <w:p>
       <w:pPr>
@@ -1084,8 +1095,6 @@
       <w:r>
         <w:t>Remove the RAM and video card from the computer and disconnect all the cables.</w:t>
       </w:r>
-      <w:bookmarkStart w:id="0" w:name="_GoBack"/>
-      <w:bookmarkEnd w:id="0"/>
     </w:p>
     <w:sectPr>
       <w:headerReference w:type="default" r:id="rId8"/>

</xml_diff>